<commit_message>
adding On Ear Headphones products in products.json
</commit_message>
<xml_diff>
--- a/images/electronics/portable_sound_&_vision/accessories/headphone,earbuds&accessories/headphones&earbuds/In-Ear_Headphones/all In-Ear Headphones.docx
+++ b/images/electronics/portable_sound_&_vision/accessories/headphone,earbuds&accessories/headphones&earbuds/In-Ear_Headphones/all In-Ear Headphones.docx
@@ -82,7 +82,15 @@
                 <w:sz w:val="26"/>
                 <w:szCs w:val="26"/>
               </w:rPr>
-              <w:t xml:space="preserve"> by Anker R50i True Wireless Earbuds: Equipped with 10mm drivers for powerful bass, these earbuds offer Bluetooth 5.3 connectivity and an impressive 30 hours of playtime. They feature an IPX5 water-resistant rating, AI-enhanced calls with dual microphones, and access to 22 preset EQ settings via the app. Enjoy peace of mind with an 18-month warranty.</w:t>
+              <w:t xml:space="preserve"> by Anker R50i True Wireless Earbuds: Equipped with 10mm drivers for powerful bass, these earbuds offer Bluetooth 5.3 connectivity and an impressive 30 hours of playtime. They feature an IPX5 water-resistant rating, AI-enhanced calls with dual microphones, and access to 22 preset EQ settings via the app. Enjoy peace of</w:t>
+            </w:r>
+            <w:r>
+              <w:rPr>
+                <w:rFonts w:ascii="Leelawadee" w:hAnsi="Leelawadee" w:cs="Leelawadee"/>
+                <w:sz w:val="26"/>
+                <w:szCs w:val="26"/>
+              </w:rPr>
+              <w:t xml:space="preserve"> mind with an 18-month warranty</w:t>
             </w:r>
           </w:p>
           <w:p>
@@ -590,16 +598,6 @@
                 <w:szCs w:val="26"/>
               </w:rPr>
             </w:pPr>
-          </w:p>
-          <w:p>
-            <w:pPr>
-              <w:spacing w:line="276" w:lineRule="auto"/>
-              <w:rPr>
-                <w:rFonts w:ascii="Leelawadee" w:hAnsi="Leelawadee" w:cs="Leelawadee"/>
-                <w:sz w:val="26"/>
-                <w:szCs w:val="26"/>
-              </w:rPr>
-            </w:pPr>
             <w:r>
               <w:rPr>
                 <w:rFonts w:ascii="Leelawadee" w:hAnsi="Leelawadee" w:cs="Leelawadee"/>
@@ -618,16 +616,6 @@
                 <w:szCs w:val="26"/>
               </w:rPr>
             </w:pPr>
-          </w:p>
-          <w:p>
-            <w:pPr>
-              <w:spacing w:line="276" w:lineRule="auto"/>
-              <w:rPr>
-                <w:rFonts w:ascii="Leelawadee" w:hAnsi="Leelawadee" w:cs="Leelawadee"/>
-                <w:sz w:val="26"/>
-                <w:szCs w:val="26"/>
-              </w:rPr>
-            </w:pPr>
             <w:proofErr w:type="spellStart"/>
             <w:r>
               <w:rPr>
@@ -710,16 +698,6 @@
                 <w:szCs w:val="26"/>
               </w:rPr>
             </w:pPr>
-          </w:p>
-          <w:p>
-            <w:pPr>
-              <w:spacing w:line="276" w:lineRule="auto"/>
-              <w:rPr>
-                <w:rFonts w:ascii="Leelawadee" w:hAnsi="Leelawadee" w:cs="Leelawadee"/>
-                <w:sz w:val="26"/>
-                <w:szCs w:val="26"/>
-              </w:rPr>
-            </w:pPr>
             <w:r>
               <w:rPr>
                 <w:rFonts w:ascii="Leelawadee" w:hAnsi="Leelawadee" w:cs="Leelawadee"/>
@@ -738,23 +716,12 @@
                 <w:szCs w:val="26"/>
               </w:rPr>
             </w:pPr>
-          </w:p>
-          <w:p>
-            <w:pPr>
-              <w:spacing w:line="276" w:lineRule="auto"/>
-              <w:rPr>
-                <w:rFonts w:ascii="Leelawadee" w:hAnsi="Leelawadee" w:cs="Leelawadee"/>
-                <w:sz w:val="26"/>
-                <w:szCs w:val="26"/>
-              </w:rPr>
-            </w:pPr>
-            <w:r>
-              <w:rPr>
-                <w:rFonts w:ascii="Leelawadee" w:hAnsi="Leelawadee" w:cs="Leelawadee"/>
-                <w:sz w:val="26"/>
-                <w:szCs w:val="26"/>
-              </w:rPr>
-              <w:lastRenderedPageBreak/>
+            <w:r>
+              <w:rPr>
+                <w:rFonts w:ascii="Leelawadee" w:hAnsi="Leelawadee" w:cs="Leelawadee"/>
+                <w:sz w:val="26"/>
+                <w:szCs w:val="26"/>
+              </w:rPr>
               <w:t>Fast-Charging: In a hurry? A quick 5-minute charge gives you up to 5 hours of listening time. The USB-C charging port offers convenience and compatibility.</w:t>
             </w:r>
           </w:p>
@@ -789,7 +756,6 @@
                 <w:sz w:val="26"/>
                 <w:szCs w:val="26"/>
               </w:rPr>
-              <w:lastRenderedPageBreak/>
               <w:t>2</w:t>
             </w:r>
           </w:p>
@@ -827,7 +793,16 @@
                 <w:sz w:val="26"/>
                 <w:szCs w:val="26"/>
               </w:rPr>
-              <w:t xml:space="preserve"> K20i by Anker: Semi-in-ear Bluetooth wireless earbuds featuring 36 hours of playtime, fast charging, and clear sound. Designed for a comfortable fit, they include ENC with dual microphones for clear calls and a customizable EQ. With an IPX5 rating, Bluetooth 5.3, and app control, these earbuds are perfect for any lifestyle. (Color: Black)</w:t>
+              <w:t xml:space="preserve"> K20i by Anker: Semi-in-ear Bluetooth wireless </w:t>
+            </w:r>
+            <w:r>
+              <w:rPr>
+                <w:rFonts w:ascii="Leelawadee" w:hAnsi="Leelawadee" w:cs="Leelawadee"/>
+                <w:sz w:val="26"/>
+                <w:szCs w:val="26"/>
+              </w:rPr>
+              <w:lastRenderedPageBreak/>
+              <w:t>earbuds featuring 36 hours of playtime, fast charging, and clear sound. Designed for a comfortable fit, they include ENC with dual microphones for clear calls and a customizable EQ. With an IPX5 rating, Bluetooth 5.3, and app control, these earbuds are perfect for any lifestyle. (Color: Black)</w:t>
             </w:r>
           </w:p>
           <w:p>
@@ -915,6 +890,7 @@
                 <w:sz w:val="26"/>
                 <w:szCs w:val="26"/>
               </w:rPr>
+              <w:lastRenderedPageBreak/>
               <w:t>Brand Name</w:t>
             </w:r>
             <w:r>
@@ -951,6 +927,7 @@
                 <w:sz w:val="26"/>
                 <w:szCs w:val="26"/>
               </w:rPr>
+              <w:lastRenderedPageBreak/>
               <w:t xml:space="preserve">Color: </w:t>
             </w:r>
             <w:r>
@@ -1430,16 +1407,7 @@
                 <w:sz w:val="26"/>
                 <w:szCs w:val="26"/>
               </w:rPr>
-              <w:t xml:space="preserve">Personalized Sound: With 22 preset EQ settings and customizable options through the app, these semi-in-ear wireless earbuds allow </w:t>
-            </w:r>
-            <w:r>
-              <w:rPr>
-                <w:rFonts w:ascii="Leelawadee" w:hAnsi="Leelawadee" w:cs="Leelawadee"/>
-                <w:sz w:val="26"/>
-                <w:szCs w:val="26"/>
-              </w:rPr>
-              <w:lastRenderedPageBreak/>
-              <w:t>you to tailor your sound to match your preferences perfectly.</w:t>
+              <w:t>Personalized Sound: With 22 preset EQ settings and customizable options through the app, these semi-in-ear wireless earbuds allow you to tailor your sound to match your preferences perfectly.</w:t>
             </w:r>
           </w:p>
         </w:tc>
@@ -1473,7 +1441,6 @@
                 <w:sz w:val="26"/>
                 <w:szCs w:val="26"/>
               </w:rPr>
-              <w:lastRenderedPageBreak/>
               <w:t>3</w:t>
             </w:r>
           </w:p>
@@ -1502,8 +1469,28 @@
                 <w:sz w:val="26"/>
                 <w:szCs w:val="26"/>
               </w:rPr>
-              <w:t>SAMSUNG Galaxy Buds3 in silver, these wireless Bluetooth earbuds feature Adaptive EQ and Active Noise Cancellation (ANC), delivering Hi-Fi sound and 360 Audio. Comes with a 1-year local warranty.</w:t>
-            </w:r>
+              <w:t xml:space="preserve">SAMSUNG Galaxy Buds3 in silver, these wireless Bluetooth earbuds feature Adaptive EQ and Active Noise Cancellation (ANC), delivering Hi-Fi sound and 360 Audio. Comes with a </w:t>
+            </w:r>
+            <w:r>
+              <w:rPr>
+                <w:rFonts w:ascii="Leelawadee" w:hAnsi="Leelawadee" w:cs="Leelawadee"/>
+                <w:sz w:val="26"/>
+                <w:szCs w:val="26"/>
+              </w:rPr>
+              <w:lastRenderedPageBreak/>
+              <w:t>1-year local warranty</w:t>
+            </w:r>
+          </w:p>
+          <w:p>
+            <w:pPr>
+              <w:spacing w:line="276" w:lineRule="auto"/>
+              <w:jc w:val="both"/>
+              <w:rPr>
+                <w:rFonts w:ascii="Leelawadee" w:hAnsi="Leelawadee" w:cs="Leelawadee"/>
+                <w:sz w:val="26"/>
+                <w:szCs w:val="26"/>
+              </w:rPr>
+            </w:pPr>
           </w:p>
           <w:p>
             <w:pPr>
@@ -1635,6 +1622,7 @@
                 <w:sz w:val="26"/>
                 <w:szCs w:val="26"/>
               </w:rPr>
+              <w:lastRenderedPageBreak/>
               <w:t>Brand Name</w:t>
             </w:r>
             <w:r>
@@ -1721,6 +1709,7 @@
                 <w:sz w:val="26"/>
                 <w:szCs w:val="26"/>
               </w:rPr>
+              <w:lastRenderedPageBreak/>
               <w:t xml:space="preserve">Headphones Form Factor: </w:t>
             </w:r>
             <w:r>
@@ -1863,6 +1852,8 @@
               </w:rPr>
               <w:t>Lightweight</w:t>
             </w:r>
+            <w:bookmarkStart w:id="0" w:name="_GoBack"/>
+            <w:bookmarkEnd w:id="0"/>
           </w:p>
           <w:p>
             <w:pPr>
@@ -2033,8 +2024,6 @@
               </w:rPr>
               <w:t>Adaptive EQ/ANC: Enjoy sound that is intelligently customized to your ears.</w:t>
             </w:r>
-            <w:bookmarkStart w:id="0" w:name="_GoBack"/>
-            <w:bookmarkEnd w:id="0"/>
           </w:p>
         </w:tc>
       </w:tr>
@@ -2780,7 +2769,7 @@
 </file>
 
 <file path=customXml/itemProps1.xml><?xml version="1.0" encoding="utf-8"?>
-<ds:datastoreItem xmlns:ds="http://schemas.openxmlformats.org/officeDocument/2006/customXml" ds:itemID="{8011FD96-F8A7-4AD5-B10C-F7371FF6E879}">
+<ds:datastoreItem xmlns:ds="http://schemas.openxmlformats.org/officeDocument/2006/customXml" ds:itemID="{6AECB364-AC75-41B2-BD0C-073B9050900C}">
   <ds:schemaRefs>
     <ds:schemaRef ds:uri="http://schemas.openxmlformats.org/officeDocument/2006/bibliography"/>
   </ds:schemaRefs>

</xml_diff>